<commit_message>
rough version of handle error
</commit_message>
<xml_diff>
--- a/Coursework 2/report/report.docx
+++ b/Coursework 2/report/report.docx
@@ -2152,7 +2152,21 @@
         <w:rPr>
           <w:rFonts w:ascii="Courier New" w:hAnsi="Courier New" w:cs="Courier New"/>
         </w:rPr>
-        <w:t xml:space="preserve">distance(SourceNode) </w:t>
+        <w:t>distance(</w:t>
+      </w:r>
+      <w:proofErr w:type="spellStart"/>
+      <w:r>
+        <w:rPr>
+          <w:rFonts w:ascii="Courier New" w:hAnsi="Courier New" w:cs="Courier New"/>
+        </w:rPr>
+        <w:t>SourceNode</w:t>
+      </w:r>
+      <w:proofErr w:type="spellEnd"/>
+      <w:r>
+        <w:rPr>
+          <w:rFonts w:ascii="Courier New" w:hAnsi="Courier New" w:cs="Courier New"/>
+        </w:rPr>
+        <w:t xml:space="preserve">) </w:t>
       </w:r>
       <w:r>
         <w:rPr>
@@ -2995,6 +3009,35 @@
     </w:p>
     <w:p/>
     <w:p>
+      <w:r>
+        <w:t>A min-binary tree is ordered in such a way so that the first item on the tree has the lowest</w:t>
+      </w:r>
+      <w:r>
+        <w:t xml:space="preserve"> priority. For any node N, if P is the parent of N, then the priority of P is less than or equal to the priority of </w:t>
+      </w:r>
+      <w:proofErr w:type="gramStart"/>
+      <w:r>
+        <w:t>N</w:t>
+      </w:r>
+      <w:r>
+        <w:rPr>
+          <w:vertAlign w:val="superscript"/>
+        </w:rPr>
+        <w:t>[</w:t>
+      </w:r>
+      <w:proofErr w:type="gramEnd"/>
+      <w:r>
+        <w:rPr>
+          <w:vertAlign w:val="superscript"/>
+        </w:rPr>
+        <w:t>4]</w:t>
+      </w:r>
+      <w:r>
+        <w:t>.</w:t>
+      </w:r>
+    </w:p>
+    <w:p/>
+    <w:p>
       <w:pPr>
         <w:pStyle w:val="Heading3"/>
       </w:pPr>
@@ -3003,33 +3046,156 @@
       </w:r>
     </w:p>
     <w:p>
-      <w:bookmarkStart w:id="10" w:name="_GoBack"/>
+      <w:r>
+        <w:t>Dijkstra’s</w:t>
+      </w:r>
+      <w:r>
+        <w:t xml:space="preserve"> algorithm requires </w:t>
+      </w:r>
+      <w:r>
+        <w:t xml:space="preserve">nodes to be ‘found’ </w:t>
+      </w:r>
+      <w:r>
+        <w:t xml:space="preserve">amongst all nodes that were added. Instead of searching through each node and checking its ID (which would take at most O(n) time), a technique called hashing can be used. This has an average time complexity of </w:t>
+      </w:r>
+      <w:proofErr w:type="gramStart"/>
+      <w:r>
+        <w:t>O(</w:t>
+      </w:r>
+      <w:proofErr w:type="gramEnd"/>
+      <w:r>
+        <w:t>1) meaning it is much more efficient, especially on a large dataset like the one we have.</w:t>
+      </w:r>
+    </w:p>
+    <w:p/>
+    <w:p>
+      <w:r>
+        <w:t>In o</w:t>
+      </w:r>
+      <w:r>
+        <w:t xml:space="preserve">rder to form a hash of the data, I will use a library called </w:t>
+      </w:r>
+      <w:proofErr w:type="spellStart"/>
+      <w:r>
+        <w:t>uthash</w:t>
+      </w:r>
+      <w:proofErr w:type="spellEnd"/>
+      <w:r>
+        <w:t>. This provides a way to make a hash table and handle hash clashes that occur.</w:t>
+      </w:r>
+    </w:p>
+    <w:p>
+      <w:pPr>
+        <w:pStyle w:val="Heading1"/>
+      </w:pPr>
+      <w:bookmarkStart w:id="10" w:name="_Toc508618067"/>
+      <w:r>
+        <w:t>Test Plan</w:t>
+      </w:r>
       <w:bookmarkEnd w:id="10"/>
     </w:p>
     <w:p>
       <w:pPr>
+        <w:pStyle w:val="ListParagraph"/>
+        <w:numPr>
+          <w:ilvl w:val="0"/>
+          <w:numId w:val="4"/>
+        </w:numPr>
+      </w:pPr>
+      <w:r>
+        <w:t xml:space="preserve">Testing using </w:t>
+      </w:r>
+      <w:proofErr w:type="spellStart"/>
+      <w:r>
+        <w:t>valgrind</w:t>
+      </w:r>
+      <w:proofErr w:type="spellEnd"/>
+    </w:p>
+    <w:p>
+      <w:pPr>
+        <w:pStyle w:val="ListParagraph"/>
+        <w:numPr>
+          <w:ilvl w:val="0"/>
+          <w:numId w:val="4"/>
+        </w:numPr>
+      </w:pPr>
+      <w:r>
+        <w:t xml:space="preserve">Tests using </w:t>
+      </w:r>
+      <w:proofErr w:type="spellStart"/>
+      <w:r>
+        <w:t>precalculated</w:t>
+      </w:r>
+      <w:proofErr w:type="spellEnd"/>
+      <w:r>
+        <w:t xml:space="preserve"> inputs</w:t>
+      </w:r>
+    </w:p>
+    <w:p>
+      <w:pPr>
+        <w:pStyle w:val="ListParagraph"/>
+        <w:numPr>
+          <w:ilvl w:val="0"/>
+          <w:numId w:val="4"/>
+        </w:numPr>
+      </w:pPr>
+      <w:r>
+        <w:t>Unexpected data testing</w:t>
+      </w:r>
+    </w:p>
+    <w:p>
+      <w:pPr>
+        <w:pStyle w:val="ListParagraph"/>
+        <w:numPr>
+          <w:ilvl w:val="1"/>
+          <w:numId w:val="4"/>
+        </w:numPr>
+      </w:pPr>
+      <w:r>
+        <w:t>Wrong ids</w:t>
+      </w:r>
+    </w:p>
+    <w:p>
+      <w:pPr>
+        <w:pStyle w:val="ListParagraph"/>
+        <w:numPr>
+          <w:ilvl w:val="1"/>
+          <w:numId w:val="4"/>
+        </w:numPr>
+      </w:pPr>
+      <w:r>
+        <w:t>Same id</w:t>
+      </w:r>
+    </w:p>
+    <w:p>
+      <w:pPr>
+        <w:pStyle w:val="ListParagraph"/>
+        <w:numPr>
+          <w:ilvl w:val="1"/>
+          <w:numId w:val="4"/>
+        </w:numPr>
+      </w:pPr>
+      <w:r>
+        <w:t>Path doesn’t exist</w:t>
+      </w:r>
+      <w:bookmarkStart w:id="11" w:name="_GoBack"/>
+      <w:bookmarkEnd w:id="11"/>
+    </w:p>
+    <w:p>
+      <w:pPr>
         <w:pStyle w:val="Heading1"/>
       </w:pPr>
-      <w:bookmarkStart w:id="11" w:name="_Toc508618067"/>
-      <w:r>
-        <w:t>Test Plan</w:t>
-      </w:r>
-      <w:bookmarkEnd w:id="11"/>
+      <w:bookmarkStart w:id="12" w:name="_Toc508618068"/>
+      <w:r>
+        <w:lastRenderedPageBreak/>
+        <w:t>Schedule</w:t>
+      </w:r>
+      <w:bookmarkEnd w:id="12"/>
     </w:p>
     <w:p>
       <w:pPr>
         <w:pStyle w:val="Heading1"/>
       </w:pPr>
-      <w:bookmarkStart w:id="12" w:name="_Toc508618068"/>
-      <w:r>
-        <w:t>Schedule</w:t>
-      </w:r>
-      <w:bookmarkEnd w:id="12"/>
-    </w:p>
-    <w:p>
-      <w:pPr>
-        <w:pStyle w:val="Heading1"/>
-      </w:pPr>
       <w:r>
         <w:t>References</w:t>
       </w:r>
@@ -3063,14 +3229,29 @@
       <w:r>
         <w:t xml:space="preserve">[3] </w:t>
       </w:r>
-      <w:r>
-        <w:t>https://en.wikipedia.org/wiki/Fibonacci_heap</w:t>
-      </w:r>
-      <w:r>
-        <w:t xml:space="preserve"> Retrieved </w:t>
-      </w:r>
-      <w:r>
-        <w:t>22/3/2018</w:t>
+      <w:hyperlink r:id="rId5" w:history="1">
+        <w:r>
+          <w:rPr>
+            <w:rStyle w:val="Hyperlink"/>
+          </w:rPr>
+          <w:t>https://en.wikipedia.org/wiki/Fibonacci_heap Retrieved 22/3/2018</w:t>
+        </w:r>
+      </w:hyperlink>
+    </w:p>
+    <w:p>
+      <w:r>
+        <w:t xml:space="preserve">[4] </w:t>
+      </w:r>
+      <w:hyperlink r:id="rId6" w:history="1">
+        <w:r>
+          <w:rPr>
+            <w:rStyle w:val="Hyperlink"/>
+          </w:rPr>
+          <w:t>https://en.wikipedia.org/wiki/Heap_(data_structure)</w:t>
+        </w:r>
+      </w:hyperlink>
+      <w:r>
+        <w:t xml:space="preserve"> Retrieved 25/3/2018</w:t>
       </w:r>
     </w:p>
     <w:p/>
@@ -3440,6 +3621,119 @@
       </w:rPr>
     </w:lvl>
   </w:abstractNum>
+  <w:abstractNum w:abstractNumId="3" w15:restartNumberingAfterBreak="0">
+    <w:nsid w:val="659307E4"/>
+    <w:multiLevelType w:val="hybridMultilevel"/>
+    <w:tmpl w:val="ECFE64E4"/>
+    <w:lvl w:ilvl="0" w:tplc="04090001">
+      <w:start w:val="1"/>
+      <w:numFmt w:val="bullet"/>
+      <w:lvlText w:val=""/>
+      <w:lvlJc w:val="left"/>
+      <w:pPr>
+        <w:ind w:left="720" w:hanging="360"/>
+      </w:pPr>
+      <w:rPr>
+        <w:rFonts w:ascii="Symbol" w:hAnsi="Symbol" w:hint="default"/>
+      </w:rPr>
+    </w:lvl>
+    <w:lvl w:ilvl="1" w:tplc="04090003">
+      <w:start w:val="1"/>
+      <w:numFmt w:val="bullet"/>
+      <w:lvlText w:val="o"/>
+      <w:lvlJc w:val="left"/>
+      <w:pPr>
+        <w:ind w:left="1440" w:hanging="360"/>
+      </w:pPr>
+      <w:rPr>
+        <w:rFonts w:ascii="Courier New" w:hAnsi="Courier New" w:cs="Courier New" w:hint="default"/>
+      </w:rPr>
+    </w:lvl>
+    <w:lvl w:ilvl="2" w:tplc="04090005" w:tentative="1">
+      <w:start w:val="1"/>
+      <w:numFmt w:val="bullet"/>
+      <w:lvlText w:val=""/>
+      <w:lvlJc w:val="left"/>
+      <w:pPr>
+        <w:ind w:left="2160" w:hanging="360"/>
+      </w:pPr>
+      <w:rPr>
+        <w:rFonts w:ascii="Wingdings" w:hAnsi="Wingdings" w:hint="default"/>
+      </w:rPr>
+    </w:lvl>
+    <w:lvl w:ilvl="3" w:tplc="04090001" w:tentative="1">
+      <w:start w:val="1"/>
+      <w:numFmt w:val="bullet"/>
+      <w:lvlText w:val=""/>
+      <w:lvlJc w:val="left"/>
+      <w:pPr>
+        <w:ind w:left="2880" w:hanging="360"/>
+      </w:pPr>
+      <w:rPr>
+        <w:rFonts w:ascii="Symbol" w:hAnsi="Symbol" w:hint="default"/>
+      </w:rPr>
+    </w:lvl>
+    <w:lvl w:ilvl="4" w:tplc="04090003" w:tentative="1">
+      <w:start w:val="1"/>
+      <w:numFmt w:val="bullet"/>
+      <w:lvlText w:val="o"/>
+      <w:lvlJc w:val="left"/>
+      <w:pPr>
+        <w:ind w:left="3600" w:hanging="360"/>
+      </w:pPr>
+      <w:rPr>
+        <w:rFonts w:ascii="Courier New" w:hAnsi="Courier New" w:cs="Courier New" w:hint="default"/>
+      </w:rPr>
+    </w:lvl>
+    <w:lvl w:ilvl="5" w:tplc="04090005" w:tentative="1">
+      <w:start w:val="1"/>
+      <w:numFmt w:val="bullet"/>
+      <w:lvlText w:val=""/>
+      <w:lvlJc w:val="left"/>
+      <w:pPr>
+        <w:ind w:left="4320" w:hanging="360"/>
+      </w:pPr>
+      <w:rPr>
+        <w:rFonts w:ascii="Wingdings" w:hAnsi="Wingdings" w:hint="default"/>
+      </w:rPr>
+    </w:lvl>
+    <w:lvl w:ilvl="6" w:tplc="04090001" w:tentative="1">
+      <w:start w:val="1"/>
+      <w:numFmt w:val="bullet"/>
+      <w:lvlText w:val=""/>
+      <w:lvlJc w:val="left"/>
+      <w:pPr>
+        <w:ind w:left="5040" w:hanging="360"/>
+      </w:pPr>
+      <w:rPr>
+        <w:rFonts w:ascii="Symbol" w:hAnsi="Symbol" w:hint="default"/>
+      </w:rPr>
+    </w:lvl>
+    <w:lvl w:ilvl="7" w:tplc="04090003" w:tentative="1">
+      <w:start w:val="1"/>
+      <w:numFmt w:val="bullet"/>
+      <w:lvlText w:val="o"/>
+      <w:lvlJc w:val="left"/>
+      <w:pPr>
+        <w:ind w:left="5760" w:hanging="360"/>
+      </w:pPr>
+      <w:rPr>
+        <w:rFonts w:ascii="Courier New" w:hAnsi="Courier New" w:cs="Courier New" w:hint="default"/>
+      </w:rPr>
+    </w:lvl>
+    <w:lvl w:ilvl="8" w:tplc="04090005" w:tentative="1">
+      <w:start w:val="1"/>
+      <w:numFmt w:val="bullet"/>
+      <w:lvlText w:val=""/>
+      <w:lvlJc w:val="left"/>
+      <w:pPr>
+        <w:ind w:left="6480" w:hanging="360"/>
+      </w:pPr>
+      <w:rPr>
+        <w:rFonts w:ascii="Wingdings" w:hAnsi="Wingdings" w:hint="default"/>
+      </w:rPr>
+    </w:lvl>
+  </w:abstractNum>
   <w:num w:numId="1">
     <w:abstractNumId w:val="1"/>
   </w:num>
@@ -3448,6 +3742,9 @@
   </w:num>
   <w:num w:numId="3">
     <w:abstractNumId w:val="2"/>
+  </w:num>
+  <w:num w:numId="4">
+    <w:abstractNumId w:val="3"/>
   </w:num>
 </w:numbering>
 </file>

</xml_diff>